<commit_message>
Ajuste de texto e novas detalhes de ferramentas
</commit_message>
<xml_diff>
--- a/Engenharia de Software.docx
+++ b/Engenharia de Software.docx
@@ -21,16 +21,7 @@
           <w:sz w:val="72"/>
           <w:szCs w:val="72"/>
         </w:rPr>
-        <w:t xml:space="preserve">   </w:t>
-      </w:r>
-      <w:r>
-        <w:rPr>
-          <w:b/>
-          <w:bCs/>
-          <w:sz w:val="72"/>
-          <w:szCs w:val="72"/>
-        </w:rPr>
-        <w:t>Engenharia de Software</w:t>
+        <w:t xml:space="preserve">   Engenharia de Software</w:t>
       </w:r>
       <w:r>
         <w:rPr>
@@ -337,6 +328,15 @@
     </w:p>
     <w:sdt>
       <w:sdtPr>
+        <w:rPr>
+          <w:rFonts w:asciiTheme="minorHAnsi" w:eastAsiaTheme="minorHAnsi" w:hAnsiTheme="minorHAnsi" w:cstheme="minorBidi"/>
+          <w:color w:val="auto"/>
+          <w:kern w:val="2"/>
+          <w:sz w:val="22"/>
+          <w:szCs w:val="22"/>
+          <w:lang w:eastAsia="en-US"/>
+          <w14:ligatures w14:val="standardContextual"/>
+        </w:rPr>
         <w:id w:val="895561030"/>
         <w:docPartObj>
           <w:docPartGallery w:val="Table of Contents"/>
@@ -345,15 +345,8 @@
       </w:sdtPr>
       <w:sdtEndPr>
         <w:rPr>
-          <w:rFonts w:asciiTheme="minorHAnsi" w:eastAsiaTheme="minorHAnsi" w:hAnsiTheme="minorHAnsi" w:cstheme="minorBidi"/>
           <w:b/>
           <w:bCs/>
-          <w:color w:val="auto"/>
-          <w:kern w:val="2"/>
-          <w:sz w:val="22"/>
-          <w:szCs w:val="22"/>
-          <w:lang w:eastAsia="en-US"/>
-          <w14:ligatures w14:val="standardContextual"/>
         </w:rPr>
       </w:sdtEndPr>
       <w:sdtContent>
@@ -388,7 +381,7 @@
           <w:r>
             <w:fldChar w:fldCharType="separate"/>
           </w:r>
-          <w:hyperlink w:anchor="_Toc218825704" w:history="1">
+          <w:hyperlink w:anchor="_Toc218914503" w:history="1">
             <w:r>
               <w:rPr>
                 <w:rStyle w:val="Hyperlink"/>
@@ -415,7 +408,7 @@
                 <w:noProof/>
                 <w:webHidden/>
               </w:rPr>
-              <w:instrText xml:space="preserve"> PAGEREF _Toc218825704 \h </w:instrText>
+              <w:instrText xml:space="preserve"> PAGEREF _Toc218914503 \h </w:instrText>
             </w:r>
             <w:r>
               <w:rPr>
@@ -460,7 +453,7 @@
               <w:lang w:eastAsia="pt-BR"/>
             </w:rPr>
           </w:pPr>
-          <w:hyperlink w:anchor="_Toc218825705" w:history="1">
+          <w:hyperlink w:anchor="_Toc218914504" w:history="1">
             <w:r>
               <w:rPr>
                 <w:rStyle w:val="Hyperlink"/>
@@ -487,7 +480,7 @@
                 <w:noProof/>
                 <w:webHidden/>
               </w:rPr>
-              <w:instrText xml:space="preserve"> PAGEREF _Toc218825705 \h </w:instrText>
+              <w:instrText xml:space="preserve"> PAGEREF _Toc218914504 \h </w:instrText>
             </w:r>
             <w:r>
               <w:rPr>
@@ -532,7 +525,7 @@
               <w:lang w:eastAsia="pt-BR"/>
             </w:rPr>
           </w:pPr>
-          <w:hyperlink w:anchor="_Toc218825706" w:history="1">
+          <w:hyperlink w:anchor="_Toc218914505" w:history="1">
             <w:r>
               <w:rPr>
                 <w:rStyle w:val="Hyperlink"/>
@@ -559,7 +552,7 @@
                 <w:noProof/>
                 <w:webHidden/>
               </w:rPr>
-              <w:instrText xml:space="preserve"> PAGEREF _Toc218825706 \h </w:instrText>
+              <w:instrText xml:space="preserve"> PAGEREF _Toc218914505 \h </w:instrText>
             </w:r>
             <w:r>
               <w:rPr>
@@ -604,7 +597,7 @@
               <w:lang w:eastAsia="pt-BR"/>
             </w:rPr>
           </w:pPr>
-          <w:hyperlink w:anchor="_Toc218825707" w:history="1">
+          <w:hyperlink w:anchor="_Toc218914506" w:history="1">
             <w:r>
               <w:rPr>
                 <w:rStyle w:val="Hyperlink"/>
@@ -631,7 +624,7 @@
                 <w:noProof/>
                 <w:webHidden/>
               </w:rPr>
-              <w:instrText xml:space="preserve"> PAGEREF _Toc218825707 \h </w:instrText>
+              <w:instrText xml:space="preserve"> PAGEREF _Toc218914506 \h </w:instrText>
             </w:r>
             <w:r>
               <w:rPr>
@@ -676,7 +669,7 @@
               <w:lang w:eastAsia="pt-BR"/>
             </w:rPr>
           </w:pPr>
-          <w:hyperlink w:anchor="_Toc218825708" w:history="1">
+          <w:hyperlink w:anchor="_Toc218914507" w:history="1">
             <w:r>
               <w:rPr>
                 <w:rStyle w:val="Hyperlink"/>
@@ -703,7 +696,7 @@
                 <w:noProof/>
                 <w:webHidden/>
               </w:rPr>
-              <w:instrText xml:space="preserve"> PAGEREF _Toc218825708 \h </w:instrText>
+              <w:instrText xml:space="preserve"> PAGEREF _Toc218914507 \h </w:instrText>
             </w:r>
             <w:r>
               <w:rPr>
@@ -748,7 +741,7 @@
               <w:lang w:eastAsia="pt-BR"/>
             </w:rPr>
           </w:pPr>
-          <w:hyperlink w:anchor="_Toc218825709" w:history="1">
+          <w:hyperlink w:anchor="_Toc218914508" w:history="1">
             <w:r>
               <w:rPr>
                 <w:rStyle w:val="Hyperlink"/>
@@ -775,7 +768,7 @@
                 <w:noProof/>
                 <w:webHidden/>
               </w:rPr>
-              <w:instrText xml:space="preserve"> PAGEREF _Toc218825709 \h </w:instrText>
+              <w:instrText xml:space="preserve"> PAGEREF _Toc218914508 \h </w:instrText>
             </w:r>
             <w:r>
               <w:rPr>
@@ -820,7 +813,7 @@
               <w:lang w:eastAsia="pt-BR"/>
             </w:rPr>
           </w:pPr>
-          <w:hyperlink w:anchor="_Toc218825710" w:history="1">
+          <w:hyperlink w:anchor="_Toc218914509" w:history="1">
             <w:r>
               <w:rPr>
                 <w:rStyle w:val="Hyperlink"/>
@@ -847,7 +840,7 @@
                 <w:noProof/>
                 <w:webHidden/>
               </w:rPr>
-              <w:instrText xml:space="preserve"> PAGEREF _Toc218825710 \h </w:instrText>
+              <w:instrText xml:space="preserve"> PAGEREF _Toc218914509 \h </w:instrText>
             </w:r>
             <w:r>
               <w:rPr>
@@ -892,7 +885,7 @@
               <w:lang w:eastAsia="pt-BR"/>
             </w:rPr>
           </w:pPr>
-          <w:hyperlink w:anchor="_Toc218825711" w:history="1">
+          <w:hyperlink w:anchor="_Toc218914510" w:history="1">
             <w:r>
               <w:rPr>
                 <w:rStyle w:val="Hyperlink"/>
@@ -919,7 +912,7 @@
                 <w:noProof/>
                 <w:webHidden/>
               </w:rPr>
-              <w:instrText xml:space="preserve"> PAGEREF _Toc218825711 \h </w:instrText>
+              <w:instrText xml:space="preserve"> PAGEREF _Toc218914510 \h </w:instrText>
             </w:r>
             <w:r>
               <w:rPr>
@@ -964,7 +957,7 @@
               <w:lang w:eastAsia="pt-BR"/>
             </w:rPr>
           </w:pPr>
-          <w:hyperlink w:anchor="_Toc218825712" w:history="1">
+          <w:hyperlink w:anchor="_Toc218914511" w:history="1">
             <w:r>
               <w:rPr>
                 <w:rStyle w:val="Hyperlink"/>
@@ -991,7 +984,7 @@
                 <w:noProof/>
                 <w:webHidden/>
               </w:rPr>
-              <w:instrText xml:space="preserve"> PAGEREF _Toc218825712 \h </w:instrText>
+              <w:instrText xml:space="preserve"> PAGEREF _Toc218914511 \h </w:instrText>
             </w:r>
             <w:r>
               <w:rPr>
@@ -1036,7 +1029,7 @@
               <w:lang w:eastAsia="pt-BR"/>
             </w:rPr>
           </w:pPr>
-          <w:hyperlink w:anchor="_Toc218825713" w:history="1">
+          <w:hyperlink w:anchor="_Toc218914512" w:history="1">
             <w:r>
               <w:rPr>
                 <w:rStyle w:val="Hyperlink"/>
@@ -1063,7 +1056,7 @@
                 <w:noProof/>
                 <w:webHidden/>
               </w:rPr>
-              <w:instrText xml:space="preserve"> PAGEREF _Toc218825713 \h </w:instrText>
+              <w:instrText xml:space="preserve"> PAGEREF _Toc218914512 \h </w:instrText>
             </w:r>
             <w:r>
               <w:rPr>
@@ -1084,6 +1077,78 @@
                 <w:webHidden/>
               </w:rPr>
               <w:t>4</w:t>
+            </w:r>
+            <w:r>
+              <w:rPr>
+                <w:noProof/>
+                <w:webHidden/>
+              </w:rPr>
+              <w:fldChar w:fldCharType="end"/>
+            </w:r>
+          </w:hyperlink>
+        </w:p>
+        <w:p>
+          <w:pPr>
+            <w:pStyle w:val="Sumrio3"/>
+            <w:tabs>
+              <w:tab w:val="right" w:leader="dot" w:pos="8494"/>
+            </w:tabs>
+            <w:rPr>
+              <w:rFonts w:eastAsiaTheme="minorEastAsia"/>
+              <w:noProof/>
+              <w:sz w:val="24"/>
+              <w:szCs w:val="24"/>
+              <w:lang w:eastAsia="pt-BR"/>
+            </w:rPr>
+          </w:pPr>
+          <w:hyperlink w:anchor="_Toc218914513" w:history="1">
+            <w:r>
+              <w:rPr>
+                <w:rStyle w:val="Hyperlink"/>
+                <w:noProof/>
+              </w:rPr>
+              <w:t>Metodologias de Montagem de Cronogramas</w:t>
+            </w:r>
+            <w:r>
+              <w:rPr>
+                <w:noProof/>
+                <w:webHidden/>
+              </w:rPr>
+              <w:tab/>
+            </w:r>
+            <w:r>
+              <w:rPr>
+                <w:noProof/>
+                <w:webHidden/>
+              </w:rPr>
+              <w:fldChar w:fldCharType="begin"/>
+            </w:r>
+            <w:r>
+              <w:rPr>
+                <w:noProof/>
+                <w:webHidden/>
+              </w:rPr>
+              <w:instrText xml:space="preserve"> PAGEREF _Toc218914513 \h </w:instrText>
+            </w:r>
+            <w:r>
+              <w:rPr>
+                <w:noProof/>
+                <w:webHidden/>
+              </w:rPr>
+            </w:r>
+            <w:r>
+              <w:rPr>
+                <w:noProof/>
+                <w:webHidden/>
+              </w:rPr>
+              <w:fldChar w:fldCharType="separate"/>
+            </w:r>
+            <w:r>
+              <w:rPr>
+                <w:noProof/>
+                <w:webHidden/>
+              </w:rPr>
+              <w:t>5</w:t>
             </w:r>
             <w:r>
               <w:rPr>
@@ -1108,7 +1173,7 @@
               <w:lang w:eastAsia="pt-BR"/>
             </w:rPr>
           </w:pPr>
-          <w:hyperlink w:anchor="_Toc218825714" w:history="1">
+          <w:hyperlink w:anchor="_Toc218914514" w:history="1">
             <w:r>
               <w:rPr>
                 <w:rStyle w:val="Hyperlink"/>
@@ -1135,7 +1200,7 @@
                 <w:noProof/>
                 <w:webHidden/>
               </w:rPr>
-              <w:instrText xml:space="preserve"> PAGEREF _Toc218825714 \h </w:instrText>
+              <w:instrText xml:space="preserve"> PAGEREF _Toc218914514 \h </w:instrText>
             </w:r>
             <w:r>
               <w:rPr>
@@ -1180,7 +1245,7 @@
               <w:lang w:eastAsia="pt-BR"/>
             </w:rPr>
           </w:pPr>
-          <w:hyperlink w:anchor="_Toc218825715" w:history="1">
+          <w:hyperlink w:anchor="_Toc218914515" w:history="1">
             <w:r>
               <w:rPr>
                 <w:rStyle w:val="Hyperlink"/>
@@ -1207,7 +1272,7 @@
                 <w:noProof/>
                 <w:webHidden/>
               </w:rPr>
-              <w:instrText xml:space="preserve"> PAGEREF _Toc218825715 \h </w:instrText>
+              <w:instrText xml:space="preserve"> PAGEREF _Toc218914515 \h </w:instrText>
             </w:r>
             <w:r>
               <w:rPr>
@@ -1252,7 +1317,7 @@
               <w:lang w:eastAsia="pt-BR"/>
             </w:rPr>
           </w:pPr>
-          <w:hyperlink w:anchor="_Toc218825716" w:history="1">
+          <w:hyperlink w:anchor="_Toc218914516" w:history="1">
             <w:r>
               <w:rPr>
                 <w:rStyle w:val="Hyperlink"/>
@@ -1279,7 +1344,7 @@
                 <w:noProof/>
                 <w:webHidden/>
               </w:rPr>
-              <w:instrText xml:space="preserve"> PAGEREF _Toc218825716 \h </w:instrText>
+              <w:instrText xml:space="preserve"> PAGEREF _Toc218914516 \h </w:instrText>
             </w:r>
             <w:r>
               <w:rPr>
@@ -1324,7 +1389,7 @@
               <w:lang w:eastAsia="pt-BR"/>
             </w:rPr>
           </w:pPr>
-          <w:hyperlink w:anchor="_Toc218825717" w:history="1">
+          <w:hyperlink w:anchor="_Toc218914517" w:history="1">
             <w:r>
               <w:rPr>
                 <w:rStyle w:val="Hyperlink"/>
@@ -1351,7 +1416,7 @@
                 <w:noProof/>
                 <w:webHidden/>
               </w:rPr>
-              <w:instrText xml:space="preserve"> PAGEREF _Toc218825717 \h </w:instrText>
+              <w:instrText xml:space="preserve"> PAGEREF _Toc218914517 \h </w:instrText>
             </w:r>
             <w:r>
               <w:rPr>
@@ -1371,7 +1436,7 @@
                 <w:noProof/>
                 <w:webHidden/>
               </w:rPr>
-              <w:t>5</w:t>
+              <w:t>6</w:t>
             </w:r>
             <w:r>
               <w:rPr>
@@ -1396,7 +1461,7 @@
               <w:lang w:eastAsia="pt-BR"/>
             </w:rPr>
           </w:pPr>
-          <w:hyperlink w:anchor="_Toc218825718" w:history="1">
+          <w:hyperlink w:anchor="_Toc218914518" w:history="1">
             <w:r>
               <w:rPr>
                 <w:rStyle w:val="Hyperlink"/>
@@ -1423,7 +1488,7 @@
                 <w:noProof/>
                 <w:webHidden/>
               </w:rPr>
-              <w:instrText xml:space="preserve"> PAGEREF _Toc218825718 \h </w:instrText>
+              <w:instrText xml:space="preserve"> PAGEREF _Toc218914518 \h </w:instrText>
             </w:r>
             <w:r>
               <w:rPr>
@@ -1443,7 +1508,7 @@
                 <w:noProof/>
                 <w:webHidden/>
               </w:rPr>
-              <w:t>5</w:t>
+              <w:t>6</w:t>
             </w:r>
             <w:r>
               <w:rPr>
@@ -1468,7 +1533,7 @@
               <w:lang w:eastAsia="pt-BR"/>
             </w:rPr>
           </w:pPr>
-          <w:hyperlink w:anchor="_Toc218825719" w:history="1">
+          <w:hyperlink w:anchor="_Toc218914519" w:history="1">
             <w:r>
               <w:rPr>
                 <w:rStyle w:val="Hyperlink"/>
@@ -1495,7 +1560,7 @@
                 <w:noProof/>
                 <w:webHidden/>
               </w:rPr>
-              <w:instrText xml:space="preserve"> PAGEREF _Toc218825719 \h </w:instrText>
+              <w:instrText xml:space="preserve"> PAGEREF _Toc218914519 \h </w:instrText>
             </w:r>
             <w:r>
               <w:rPr>
@@ -1554,7 +1619,7 @@
       <w:pPr>
         <w:pStyle w:val="Ttulo1"/>
       </w:pPr>
-      <w:bookmarkStart w:id="0" w:name="_Toc218825704"/>
+      <w:bookmarkStart w:id="0" w:name="_Toc218914503"/>
       <w:r>
         <w:lastRenderedPageBreak/>
         <w:t>Relatório Técnico - Desenvolvimento do Gerenciador de Biblioteca</w:t>
@@ -1568,7 +1633,7 @@
       <w:r>
         <w:t xml:space="preserve"> </w:t>
       </w:r>
-      <w:bookmarkStart w:id="1" w:name="_Toc218825705"/>
+      <w:bookmarkStart w:id="1" w:name="_Toc218914504"/>
       <w:r>
         <w:t>Introdução</w:t>
       </w:r>
@@ -1619,7 +1684,7 @@
     <w:p>
       <w:r>
         <w:pict w14:anchorId="2DB0A180">
-          <v:rect id="_x0000_i1133" style="width:0;height:1.5pt" o:hralign="center" o:hrstd="t" o:hr="t" fillcolor="#a0a0a0" stroked="f"/>
+          <v:rect id="_x0000_i1025" style="width:0;height:1.5pt" o:hralign="center" o:hrstd="t" o:hr="t" fillcolor="#a0a0a0" stroked="f"/>
         </w:pict>
       </w:r>
     </w:p>
@@ -1630,7 +1695,7 @@
       <w:r>
         <w:t xml:space="preserve"> </w:t>
       </w:r>
-      <w:bookmarkStart w:id="2" w:name="_Toc218825706"/>
+      <w:bookmarkStart w:id="2" w:name="_Toc218914505"/>
       <w:r>
         <w:t>Objetivos do Projeto</w:t>
       </w:r>
@@ -1751,7 +1816,7 @@
     <w:p>
       <w:r>
         <w:pict w14:anchorId="6C306C63">
-          <v:rect id="_x0000_i1134" style="width:0;height:1.5pt" o:hralign="center" o:hrstd="t" o:hr="t" fillcolor="#a0a0a0" stroked="f"/>
+          <v:rect id="_x0000_i1026" style="width:0;height:1.5pt" o:hralign="center" o:hrstd="t" o:hr="t" fillcolor="#a0a0a0" stroked="f"/>
         </w:pict>
       </w:r>
     </w:p>
@@ -1762,7 +1827,7 @@
       <w:r>
         <w:t xml:space="preserve"> </w:t>
       </w:r>
-      <w:bookmarkStart w:id="3" w:name="_Toc218825707"/>
+      <w:bookmarkStart w:id="3" w:name="_Toc218914506"/>
       <w:r>
         <w:t>Desenvolvimento</w:t>
       </w:r>
@@ -1772,7 +1837,7 @@
       <w:pPr>
         <w:pStyle w:val="Ttulo3"/>
       </w:pPr>
-      <w:bookmarkStart w:id="4" w:name="_Toc218825708"/>
+      <w:bookmarkStart w:id="4" w:name="_Toc218914507"/>
       <w:r>
         <w:t>Estrutura do Código</w:t>
       </w:r>
@@ -1824,7 +1889,7 @@
       <w:pPr>
         <w:pStyle w:val="Ttulo3"/>
       </w:pPr>
-      <w:bookmarkStart w:id="5" w:name="_Toc218825709"/>
+      <w:bookmarkStart w:id="5" w:name="_Toc218914508"/>
       <w:r>
         <w:t>Funcionalidades Implementadas</w:t>
       </w:r>
@@ -1897,7 +1962,7 @@
       <w:pPr>
         <w:pStyle w:val="Ttulo3"/>
       </w:pPr>
-      <w:bookmarkStart w:id="6" w:name="_Toc218825710"/>
+      <w:bookmarkStart w:id="6" w:name="_Toc218914509"/>
       <w:r>
         <w:t>Detalhes Técnicos</w:t>
       </w:r>
@@ -1963,7 +2028,7 @@
     <w:p>
       <w:r>
         <w:pict w14:anchorId="18BAF758">
-          <v:rect id="_x0000_i1135" style="width:0;height:1.5pt" o:hralign="center" o:hrstd="t" o:hr="t" fillcolor="#a0a0a0" stroked="f"/>
+          <v:rect id="_x0000_i1027" style="width:0;height:1.5pt" o:hralign="center" o:hrstd="t" o:hr="t" fillcolor="#a0a0a0" stroked="f"/>
         </w:pict>
       </w:r>
     </w:p>
@@ -1974,7 +2039,7 @@
       <w:r>
         <w:t xml:space="preserve"> </w:t>
       </w:r>
-      <w:bookmarkStart w:id="7" w:name="_Toc218825711"/>
+      <w:bookmarkStart w:id="7" w:name="_Toc218914510"/>
       <w:r>
         <w:t>Gestão do Projeto</w:t>
       </w:r>
@@ -1984,7 +2049,7 @@
       <w:pPr>
         <w:pStyle w:val="Ttulo3"/>
       </w:pPr>
-      <w:bookmarkStart w:id="8" w:name="_Toc218825712"/>
+      <w:bookmarkStart w:id="8" w:name="_Toc218914511"/>
       <w:r>
         <w:t>Metodologia</w:t>
       </w:r>
@@ -2066,7 +2131,7 @@
       <w:pPr>
         <w:pStyle w:val="Ttulo3"/>
       </w:pPr>
-      <w:bookmarkStart w:id="9" w:name="_Toc218825713"/>
+      <w:bookmarkStart w:id="9" w:name="_Toc218914512"/>
       <w:proofErr w:type="spellStart"/>
       <w:r>
         <w:t>Issues</w:t>
@@ -2211,10 +2276,167 @@
         <w:t>, refletindo o progresso e cumprimento dos objetivos.</w:t>
       </w:r>
     </w:p>
+    <w:p/>
+    <w:p>
+      <w:pPr>
+        <w:pStyle w:val="Ttulo3"/>
+      </w:pPr>
+      <w:bookmarkStart w:id="10" w:name="_Toc218914513"/>
+      <w:r>
+        <w:t>Metodologias de Montagem de Cronogramas</w:t>
+      </w:r>
+      <w:bookmarkEnd w:id="10"/>
+    </w:p>
+    <w:p/>
+    <w:p>
+      <w:r>
+        <w:t>Durante a gestão do projeto, foram aplicadas diversas metodologias para montagem e acompanhamento dos cronogramas, incluindo:</w:t>
+      </w:r>
+    </w:p>
+    <w:p>
+      <w:pPr>
+        <w:numPr>
+          <w:ilvl w:val="0"/>
+          <w:numId w:val="20"/>
+        </w:numPr>
+      </w:pPr>
+      <w:r>
+        <w:rPr>
+          <w:b/>
+          <w:bCs/>
+        </w:rPr>
+        <w:t>Estimativas de esforço:</w:t>
+      </w:r>
+      <w:r>
+        <w:t xml:space="preserve"> Avaliação do tempo e recursos necessários para cada tarefa, permitindo um planejamento mais realista.</w:t>
+      </w:r>
+    </w:p>
+    <w:p>
+      <w:pPr>
+        <w:numPr>
+          <w:ilvl w:val="0"/>
+          <w:numId w:val="20"/>
+        </w:numPr>
+      </w:pPr>
+      <w:r>
+        <w:rPr>
+          <w:b/>
+          <w:bCs/>
+        </w:rPr>
+        <w:t>Técnica PERT (</w:t>
+      </w:r>
+      <w:proofErr w:type="spellStart"/>
+      <w:r>
+        <w:rPr>
+          <w:b/>
+          <w:bCs/>
+        </w:rPr>
+        <w:t>Program</w:t>
+      </w:r>
+      <w:proofErr w:type="spellEnd"/>
+      <w:r>
+        <w:rPr>
+          <w:b/>
+          <w:bCs/>
+        </w:rPr>
+        <w:t xml:space="preserve"> </w:t>
+      </w:r>
+      <w:proofErr w:type="spellStart"/>
+      <w:r>
+        <w:rPr>
+          <w:b/>
+          <w:bCs/>
+        </w:rPr>
+        <w:t>Evaluation</w:t>
+      </w:r>
+      <w:proofErr w:type="spellEnd"/>
+      <w:r>
+        <w:rPr>
+          <w:b/>
+          <w:bCs/>
+        </w:rPr>
+        <w:t xml:space="preserve"> </w:t>
+      </w:r>
+      <w:proofErr w:type="spellStart"/>
+      <w:r>
+        <w:rPr>
+          <w:b/>
+          <w:bCs/>
+        </w:rPr>
+        <w:t>and</w:t>
+      </w:r>
+      <w:proofErr w:type="spellEnd"/>
+      <w:r>
+        <w:rPr>
+          <w:b/>
+          <w:bCs/>
+        </w:rPr>
+        <w:t xml:space="preserve"> Review </w:t>
+      </w:r>
+      <w:proofErr w:type="spellStart"/>
+      <w:r>
+        <w:rPr>
+          <w:b/>
+          <w:bCs/>
+        </w:rPr>
+        <w:t>Technique</w:t>
+      </w:r>
+      <w:proofErr w:type="spellEnd"/>
+      <w:r>
+        <w:rPr>
+          <w:b/>
+          <w:bCs/>
+        </w:rPr>
+        <w:t>):</w:t>
+      </w:r>
+      <w:r>
+        <w:t xml:space="preserve"> Utilizada para identificar o tempo mínimo, máximo e esperado para a conclusão das atividades, ajudando a gerenciar riscos e incertezas.</w:t>
+      </w:r>
+    </w:p>
+    <w:p>
+      <w:pPr>
+        <w:numPr>
+          <w:ilvl w:val="0"/>
+          <w:numId w:val="20"/>
+        </w:numPr>
+      </w:pPr>
+      <w:r>
+        <w:rPr>
+          <w:b/>
+          <w:bCs/>
+        </w:rPr>
+        <w:t xml:space="preserve">Diagrama de </w:t>
+      </w:r>
+      <w:proofErr w:type="spellStart"/>
+      <w:r>
+        <w:rPr>
+          <w:b/>
+          <w:bCs/>
+        </w:rPr>
+        <w:t>Gantt</w:t>
+      </w:r>
+      <w:proofErr w:type="spellEnd"/>
+      <w:r>
+        <w:rPr>
+          <w:b/>
+          <w:bCs/>
+        </w:rPr>
+        <w:t>:</w:t>
+      </w:r>
+      <w:r>
+        <w:t xml:space="preserve"> Ferramenta visual para acompanhar o progresso das tarefas ao longo do tempo, facilitando a visualização das dependências e prazos.</w:t>
+      </w:r>
+    </w:p>
+    <w:p>
+      <w:r>
+        <w:t>Essas metodologias contribuíram para um planejamento eficiente e controle rigoroso do andamento do projeto.</w:t>
+      </w:r>
+    </w:p>
+    <w:p/>
     <w:p>
       <w:r>
         <w:pict w14:anchorId="57AFBBAA">
-          <v:rect id="_x0000_i1136" style="width:0;height:1.5pt" o:hralign="center" o:hrstd="t" o:hr="t" fillcolor="#a0a0a0" stroked="f"/>
+          <v:rect id="_x0000_i1028" style="width:0;height:1.5pt" o:hralign="center" o:hrstd="t" o:hr="t" fillcolor="#a0a0a0" stroked="f"/>
         </w:pict>
       </w:r>
     </w:p>
@@ -2225,11 +2447,11 @@
       <w:r>
         <w:t xml:space="preserve"> </w:t>
       </w:r>
-      <w:bookmarkStart w:id="10" w:name="_Toc218825714"/>
+      <w:bookmarkStart w:id="11" w:name="_Toc218914514"/>
       <w:r>
         <w:t>Integração Contínua</w:t>
       </w:r>
-      <w:bookmarkEnd w:id="10"/>
+      <w:bookmarkEnd w:id="11"/>
     </w:p>
     <w:p>
       <w:pPr>
@@ -2312,7 +2534,7 @@
     <w:p>
       <w:r>
         <w:pict w14:anchorId="0BBF5AA7">
-          <v:rect id="_x0000_i1137" style="width:0;height:1.5pt" o:hralign="center" o:hrstd="t" o:hr="t" fillcolor="#a0a0a0" stroked="f"/>
+          <v:rect id="_x0000_i1029" style="width:0;height:1.5pt" o:hralign="center" o:hrstd="t" o:hr="t" fillcolor="#a0a0a0" stroked="f"/>
         </w:pict>
       </w:r>
     </w:p>
@@ -2323,21 +2545,21 @@
       <w:r>
         <w:t xml:space="preserve"> </w:t>
       </w:r>
-      <w:bookmarkStart w:id="11" w:name="_Toc218825715"/>
+      <w:bookmarkStart w:id="12" w:name="_Toc218914515"/>
       <w:r>
         <w:t>Escopo do Projeto</w:t>
       </w:r>
-      <w:bookmarkEnd w:id="11"/>
+      <w:bookmarkEnd w:id="12"/>
     </w:p>
     <w:p>
       <w:pPr>
         <w:pStyle w:val="Ttulo3"/>
       </w:pPr>
-      <w:bookmarkStart w:id="12" w:name="_Toc218825716"/>
+      <w:bookmarkStart w:id="13" w:name="_Toc218914516"/>
       <w:r>
         <w:t>Escopo Incluído</w:t>
       </w:r>
-      <w:bookmarkEnd w:id="12"/>
+      <w:bookmarkEnd w:id="13"/>
     </w:p>
     <w:p>
       <w:pPr>
@@ -2406,11 +2628,12 @@
       <w:pPr>
         <w:pStyle w:val="Ttulo3"/>
       </w:pPr>
-      <w:bookmarkStart w:id="13" w:name="_Toc218825717"/>
-      <w:r>
+      <w:bookmarkStart w:id="14" w:name="_Toc218914517"/>
+      <w:r>
+        <w:lastRenderedPageBreak/>
         <w:t>Fora do Escopo</w:t>
       </w:r>
-      <w:bookmarkEnd w:id="13"/>
+      <w:bookmarkEnd w:id="14"/>
     </w:p>
     <w:p>
       <w:pPr>
@@ -2460,11 +2683,11 @@
       <w:pPr>
         <w:pStyle w:val="Ttulo3"/>
       </w:pPr>
-      <w:bookmarkStart w:id="14" w:name="_Toc218825718"/>
+      <w:bookmarkStart w:id="15" w:name="_Toc218914518"/>
       <w:r>
         <w:t>Evoluções Futuras</w:t>
       </w:r>
-      <w:bookmarkEnd w:id="14"/>
+      <w:bookmarkEnd w:id="15"/>
     </w:p>
     <w:p>
       <w:pPr>
@@ -2513,7 +2736,7 @@
     <w:p>
       <w:r>
         <w:pict w14:anchorId="47056FBD">
-          <v:rect id="_x0000_i1138" style="width:0;height:1.5pt" o:hralign="center" o:hrstd="t" o:hr="t" fillcolor="#a0a0a0" stroked="f"/>
+          <v:rect id="_x0000_i1030" style="width:0;height:1.5pt" o:hralign="center" o:hrstd="t" o:hr="t" fillcolor="#a0a0a0" stroked="f"/>
         </w:pict>
       </w:r>
     </w:p>
@@ -2522,14 +2745,13 @@
         <w:pStyle w:val="Ttulo2"/>
       </w:pPr>
       <w:r>
-        <w:lastRenderedPageBreak/>
         <w:t xml:space="preserve"> </w:t>
       </w:r>
-      <w:bookmarkStart w:id="15" w:name="_Toc218825719"/>
+      <w:bookmarkStart w:id="16" w:name="_Toc218914519"/>
       <w:r>
         <w:t>Conclusão</w:t>
       </w:r>
-      <w:bookmarkEnd w:id="15"/>
+      <w:bookmarkEnd w:id="16"/>
     </w:p>
     <w:p>
       <w:r>
@@ -3859,6 +4081,155 @@
     </w:lvl>
   </w:abstractNum>
   <w:abstractNum w:abstractNumId="9" w15:restartNumberingAfterBreak="0">
+    <w:nsid w:val="1C6D3A10"/>
+    <w:multiLevelType w:val="multilevel"/>
+    <w:tmpl w:val="8E027A6C"/>
+    <w:lvl w:ilvl="0">
+      <w:start w:val="1"/>
+      <w:numFmt w:val="bullet"/>
+      <w:lvlText w:val=""/>
+      <w:lvlJc w:val="left"/>
+      <w:pPr>
+        <w:tabs>
+          <w:tab w:val="num" w:pos="720"/>
+        </w:tabs>
+        <w:ind w:left="720" w:hanging="360"/>
+      </w:pPr>
+      <w:rPr>
+        <w:rFonts w:ascii="Symbol" w:hAnsi="Symbol" w:hint="default"/>
+        <w:sz w:val="20"/>
+      </w:rPr>
+    </w:lvl>
+    <w:lvl w:ilvl="1" w:tentative="1">
+      <w:start w:val="1"/>
+      <w:numFmt w:val="bullet"/>
+      <w:lvlText w:val="o"/>
+      <w:lvlJc w:val="left"/>
+      <w:pPr>
+        <w:tabs>
+          <w:tab w:val="num" w:pos="1440"/>
+        </w:tabs>
+        <w:ind w:left="1440" w:hanging="360"/>
+      </w:pPr>
+      <w:rPr>
+        <w:rFonts w:ascii="Courier New" w:hAnsi="Courier New" w:hint="default"/>
+        <w:sz w:val="20"/>
+      </w:rPr>
+    </w:lvl>
+    <w:lvl w:ilvl="2" w:tentative="1">
+      <w:start w:val="1"/>
+      <w:numFmt w:val="bullet"/>
+      <w:lvlText w:val=""/>
+      <w:lvlJc w:val="left"/>
+      <w:pPr>
+        <w:tabs>
+          <w:tab w:val="num" w:pos="2160"/>
+        </w:tabs>
+        <w:ind w:left="2160" w:hanging="360"/>
+      </w:pPr>
+      <w:rPr>
+        <w:rFonts w:ascii="Wingdings" w:hAnsi="Wingdings" w:hint="default"/>
+        <w:sz w:val="20"/>
+      </w:rPr>
+    </w:lvl>
+    <w:lvl w:ilvl="3" w:tentative="1">
+      <w:start w:val="1"/>
+      <w:numFmt w:val="bullet"/>
+      <w:lvlText w:val=""/>
+      <w:lvlJc w:val="left"/>
+      <w:pPr>
+        <w:tabs>
+          <w:tab w:val="num" w:pos="2880"/>
+        </w:tabs>
+        <w:ind w:left="2880" w:hanging="360"/>
+      </w:pPr>
+      <w:rPr>
+        <w:rFonts w:ascii="Wingdings" w:hAnsi="Wingdings" w:hint="default"/>
+        <w:sz w:val="20"/>
+      </w:rPr>
+    </w:lvl>
+    <w:lvl w:ilvl="4" w:tentative="1">
+      <w:start w:val="1"/>
+      <w:numFmt w:val="bullet"/>
+      <w:lvlText w:val=""/>
+      <w:lvlJc w:val="left"/>
+      <w:pPr>
+        <w:tabs>
+          <w:tab w:val="num" w:pos="3600"/>
+        </w:tabs>
+        <w:ind w:left="3600" w:hanging="360"/>
+      </w:pPr>
+      <w:rPr>
+        <w:rFonts w:ascii="Wingdings" w:hAnsi="Wingdings" w:hint="default"/>
+        <w:sz w:val="20"/>
+      </w:rPr>
+    </w:lvl>
+    <w:lvl w:ilvl="5" w:tentative="1">
+      <w:start w:val="1"/>
+      <w:numFmt w:val="bullet"/>
+      <w:lvlText w:val=""/>
+      <w:lvlJc w:val="left"/>
+      <w:pPr>
+        <w:tabs>
+          <w:tab w:val="num" w:pos="4320"/>
+        </w:tabs>
+        <w:ind w:left="4320" w:hanging="360"/>
+      </w:pPr>
+      <w:rPr>
+        <w:rFonts w:ascii="Wingdings" w:hAnsi="Wingdings" w:hint="default"/>
+        <w:sz w:val="20"/>
+      </w:rPr>
+    </w:lvl>
+    <w:lvl w:ilvl="6" w:tentative="1">
+      <w:start w:val="1"/>
+      <w:numFmt w:val="bullet"/>
+      <w:lvlText w:val=""/>
+      <w:lvlJc w:val="left"/>
+      <w:pPr>
+        <w:tabs>
+          <w:tab w:val="num" w:pos="5040"/>
+        </w:tabs>
+        <w:ind w:left="5040" w:hanging="360"/>
+      </w:pPr>
+      <w:rPr>
+        <w:rFonts w:ascii="Wingdings" w:hAnsi="Wingdings" w:hint="default"/>
+        <w:sz w:val="20"/>
+      </w:rPr>
+    </w:lvl>
+    <w:lvl w:ilvl="7" w:tentative="1">
+      <w:start w:val="1"/>
+      <w:numFmt w:val="bullet"/>
+      <w:lvlText w:val=""/>
+      <w:lvlJc w:val="left"/>
+      <w:pPr>
+        <w:tabs>
+          <w:tab w:val="num" w:pos="5760"/>
+        </w:tabs>
+        <w:ind w:left="5760" w:hanging="360"/>
+      </w:pPr>
+      <w:rPr>
+        <w:rFonts w:ascii="Wingdings" w:hAnsi="Wingdings" w:hint="default"/>
+        <w:sz w:val="20"/>
+      </w:rPr>
+    </w:lvl>
+    <w:lvl w:ilvl="8" w:tentative="1">
+      <w:start w:val="1"/>
+      <w:numFmt w:val="bullet"/>
+      <w:lvlText w:val=""/>
+      <w:lvlJc w:val="left"/>
+      <w:pPr>
+        <w:tabs>
+          <w:tab w:val="num" w:pos="6480"/>
+        </w:tabs>
+        <w:ind w:left="6480" w:hanging="360"/>
+      </w:pPr>
+      <w:rPr>
+        <w:rFonts w:ascii="Wingdings" w:hAnsi="Wingdings" w:hint="default"/>
+        <w:sz w:val="20"/>
+      </w:rPr>
+    </w:lvl>
+  </w:abstractNum>
+  <w:abstractNum w:abstractNumId="10" w15:restartNumberingAfterBreak="0">
     <w:nsid w:val="26C33603"/>
     <w:multiLevelType w:val="multilevel"/>
     <w:tmpl w:val="B892697C"/>
@@ -4007,7 +4378,7 @@
       </w:rPr>
     </w:lvl>
   </w:abstractNum>
-  <w:abstractNum w:abstractNumId="10" w15:restartNumberingAfterBreak="0">
+  <w:abstractNum w:abstractNumId="11" w15:restartNumberingAfterBreak="0">
     <w:nsid w:val="29375C03"/>
     <w:multiLevelType w:val="multilevel"/>
     <w:tmpl w:val="4B6E3536"/>
@@ -4156,7 +4527,7 @@
       </w:rPr>
     </w:lvl>
   </w:abstractNum>
-  <w:abstractNum w:abstractNumId="11" w15:restartNumberingAfterBreak="0">
+  <w:abstractNum w:abstractNumId="12" w15:restartNumberingAfterBreak="0">
     <w:nsid w:val="2D972601"/>
     <w:multiLevelType w:val="multilevel"/>
     <w:tmpl w:val="79367470"/>
@@ -4305,7 +4676,7 @@
       </w:rPr>
     </w:lvl>
   </w:abstractNum>
-  <w:abstractNum w:abstractNumId="12" w15:restartNumberingAfterBreak="0">
+  <w:abstractNum w:abstractNumId="13" w15:restartNumberingAfterBreak="0">
     <w:nsid w:val="31041F76"/>
     <w:multiLevelType w:val="multilevel"/>
     <w:tmpl w:val="360CF28C"/>
@@ -4454,7 +4825,7 @@
       </w:rPr>
     </w:lvl>
   </w:abstractNum>
-  <w:abstractNum w:abstractNumId="13" w15:restartNumberingAfterBreak="0">
+  <w:abstractNum w:abstractNumId="14" w15:restartNumberingAfterBreak="0">
     <w:nsid w:val="312042BC"/>
     <w:multiLevelType w:val="multilevel"/>
     <w:tmpl w:val="D3FC1942"/>
@@ -4603,7 +4974,7 @@
       </w:rPr>
     </w:lvl>
   </w:abstractNum>
-  <w:abstractNum w:abstractNumId="14" w15:restartNumberingAfterBreak="0">
+  <w:abstractNum w:abstractNumId="15" w15:restartNumberingAfterBreak="0">
     <w:nsid w:val="3D6517B1"/>
     <w:multiLevelType w:val="multilevel"/>
     <w:tmpl w:val="50809664"/>
@@ -4752,7 +5123,7 @@
       </w:rPr>
     </w:lvl>
   </w:abstractNum>
-  <w:abstractNum w:abstractNumId="15" w15:restartNumberingAfterBreak="0">
+  <w:abstractNum w:abstractNumId="16" w15:restartNumberingAfterBreak="0">
     <w:nsid w:val="47C46F75"/>
     <w:multiLevelType w:val="multilevel"/>
     <w:tmpl w:val="5A76B3B2"/>
@@ -4901,7 +5272,7 @@
       </w:rPr>
     </w:lvl>
   </w:abstractNum>
-  <w:abstractNum w:abstractNumId="16" w15:restartNumberingAfterBreak="0">
+  <w:abstractNum w:abstractNumId="17" w15:restartNumberingAfterBreak="0">
     <w:nsid w:val="4E8A5343"/>
     <w:multiLevelType w:val="multilevel"/>
     <w:tmpl w:val="128E4D08"/>
@@ -5050,7 +5421,7 @@
       </w:rPr>
     </w:lvl>
   </w:abstractNum>
-  <w:abstractNum w:abstractNumId="17" w15:restartNumberingAfterBreak="0">
+  <w:abstractNum w:abstractNumId="18" w15:restartNumberingAfterBreak="0">
     <w:nsid w:val="7393238B"/>
     <w:multiLevelType w:val="multilevel"/>
     <w:tmpl w:val="9FAE6106"/>
@@ -5199,7 +5570,7 @@
       </w:rPr>
     </w:lvl>
   </w:abstractNum>
-  <w:abstractNum w:abstractNumId="18" w15:restartNumberingAfterBreak="0">
+  <w:abstractNum w:abstractNumId="19" w15:restartNumberingAfterBreak="0">
     <w:nsid w:val="7B1531FF"/>
     <w:multiLevelType w:val="multilevel"/>
     <w:tmpl w:val="87FC3B4A"/>
@@ -5349,13 +5720,13 @@
     </w:lvl>
   </w:abstractNum>
   <w:num w:numId="1" w16cid:durableId="1201093907">
-    <w:abstractNumId w:val="16"/>
+    <w:abstractNumId w:val="17"/>
   </w:num>
   <w:num w:numId="2" w16cid:durableId="2118527507">
-    <w:abstractNumId w:val="14"/>
+    <w:abstractNumId w:val="15"/>
   </w:num>
   <w:num w:numId="3" w16cid:durableId="592470986">
-    <w:abstractNumId w:val="15"/>
+    <w:abstractNumId w:val="16"/>
   </w:num>
   <w:num w:numId="4" w16cid:durableId="845292205">
     <w:abstractNumId w:val="6"/>
@@ -5364,7 +5735,7 @@
     <w:abstractNumId w:val="0"/>
   </w:num>
   <w:num w:numId="6" w16cid:durableId="1206261975">
-    <w:abstractNumId w:val="17"/>
+    <w:abstractNumId w:val="18"/>
   </w:num>
   <w:num w:numId="7" w16cid:durableId="74282235">
     <w:abstractNumId w:val="4"/>
@@ -5376,16 +5747,16 @@
     <w:abstractNumId w:val="3"/>
   </w:num>
   <w:num w:numId="10" w16cid:durableId="1504198873">
-    <w:abstractNumId w:val="10"/>
+    <w:abstractNumId w:val="11"/>
   </w:num>
   <w:num w:numId="11" w16cid:durableId="1522161023">
     <w:abstractNumId w:val="1"/>
   </w:num>
   <w:num w:numId="12" w16cid:durableId="1237863716">
-    <w:abstractNumId w:val="12"/>
+    <w:abstractNumId w:val="13"/>
   </w:num>
   <w:num w:numId="13" w16cid:durableId="731539750">
-    <w:abstractNumId w:val="9"/>
+    <w:abstractNumId w:val="10"/>
   </w:num>
   <w:num w:numId="14" w16cid:durableId="922106337">
     <w:abstractNumId w:val="5"/>
@@ -5394,16 +5765,19 @@
     <w:abstractNumId w:val="8"/>
   </w:num>
   <w:num w:numId="16" w16cid:durableId="1066342395">
-    <w:abstractNumId w:val="13"/>
+    <w:abstractNumId w:val="14"/>
   </w:num>
   <w:num w:numId="17" w16cid:durableId="825702189">
-    <w:abstractNumId w:val="11"/>
+    <w:abstractNumId w:val="12"/>
   </w:num>
   <w:num w:numId="18" w16cid:durableId="1981299135">
-    <w:abstractNumId w:val="18"/>
+    <w:abstractNumId w:val="19"/>
   </w:num>
   <w:num w:numId="19" w16cid:durableId="202524554">
     <w:abstractNumId w:val="2"/>
+  </w:num>
+  <w:num w:numId="20" w16cid:durableId="167141326">
+    <w:abstractNumId w:val="9"/>
   </w:num>
 </w:numbering>
 </file>

</xml_diff>